<commit_message>
Addendum to project report
</commit_message>
<xml_diff>
--- a/support_documentation/Compte_rendu_Projet_8.docx
+++ b/support_documentation/Compte_rendu_Projet_8.docx
@@ -306,7 +306,21 @@
           <w:sz w:val="22"/>
           <w:szCs w:val="22"/>
         </w:rPr>
-        <w:t>La démarche choisie a été de considérer l’écriture du code comme la conséquence du travail de conception amont et du développement d’une architecture de tests la plus solide possible</w:t>
+        <w:t xml:space="preserve">La démarche choisie a été de considérer l’écriture du code comme la conséquence </w:t>
+      </w:r>
+      <w:r>
+        <w:rPr>
+          <w:sz w:val="22"/>
+          <w:szCs w:val="22"/>
+        </w:rPr>
+        <w:t xml:space="preserve">à la fois </w:t>
+      </w:r>
+      <w:r>
+        <w:rPr>
+          <w:sz w:val="22"/>
+          <w:szCs w:val="22"/>
+        </w:rPr>
+        <w:t>du travail de conception amont et du développement d’une architecture de tests la plus solide possible</w:t>
       </w:r>
       <w:r>
         <w:rPr>
@@ -330,7 +344,21 @@
           <w:sz w:val="22"/>
           <w:szCs w:val="22"/>
         </w:rPr>
-        <w:t>C’est pourquoi ont été développés des diagrammes d’impact, de classe, de relation entre les entités, ainsi qu’un BPMN. Si le déroulement du développement a conduit à en dévier, ils lui ont tout de même servi d’ossature</w:t>
+        <w:t>C’est pourquoi ont été développés des diagrammes d’impact, de classe, de relation entre les entités, ainsi qu’un BPMN. Si le déroulement du développement a conduit à dévier</w:t>
+      </w:r>
+      <w:r>
+        <w:rPr>
+          <w:sz w:val="22"/>
+          <w:szCs w:val="22"/>
+        </w:rPr>
+        <w:t xml:space="preserve"> de ces travaux préliminaires</w:t>
+      </w:r>
+      <w:r>
+        <w:rPr>
+          <w:sz w:val="22"/>
+          <w:szCs w:val="22"/>
+        </w:rPr>
+        <w:t>, ils lui ont tout de même servi d’ossature</w:t>
       </w:r>
       <w:r>
         <w:rPr>
@@ -369,7 +397,21 @@
           <w:sz w:val="22"/>
           <w:szCs w:val="22"/>
         </w:rPr>
-        <w:t xml:space="preserve">lonnées l’utilisation de </w:t>
+        <w:t xml:space="preserve">lonnées </w:t>
+      </w:r>
+      <w:r>
+        <w:rPr>
+          <w:sz w:val="22"/>
+          <w:szCs w:val="22"/>
+        </w:rPr>
+        <w:t>par des tests d’assertion utilisant</w:t>
+      </w:r>
+      <w:r>
+        <w:rPr>
+          <w:sz w:val="22"/>
+          <w:szCs w:val="22"/>
+        </w:rPr>
+        <w:t xml:space="preserve"> </w:t>
       </w:r>
       <w:proofErr w:type="spellStart"/>
       <w:r>
@@ -385,7 +427,21 @@
           <w:sz w:val="22"/>
           <w:szCs w:val="22"/>
         </w:rPr>
-        <w:t>. Autant que faire se peut, le reste en a été déduit, ce qui a permis d’atteindre un taux de couverture des tests d’un minimum de 84%.</w:t>
+        <w:t>. Autant que faire se peut, le reste</w:t>
+      </w:r>
+      <w:r>
+        <w:rPr>
+          <w:sz w:val="22"/>
+          <w:szCs w:val="22"/>
+        </w:rPr>
+        <w:t xml:space="preserve"> du code</w:t>
+      </w:r>
+      <w:r>
+        <w:rPr>
+          <w:sz w:val="22"/>
+          <w:szCs w:val="22"/>
+        </w:rPr>
+        <w:t xml:space="preserve"> en a été déduit, ce qui a permis d’atteindre un taux de couverture des tests d’un minimum de 84%.</w:t>
       </w:r>
     </w:p>
     <w:p>
@@ -402,7 +458,77 @@
           <w:sz w:val="22"/>
           <w:szCs w:val="22"/>
         </w:rPr>
-        <w:t>Pour autant, des modules repris directement des tutoriels officiels de Django ont fait l’objet de tests limités.</w:t>
+        <w:t xml:space="preserve">Pour autant, des modules repris directement des tutoriels officiels de Django ont fait l’objet de tests </w:t>
+      </w:r>
+      <w:r>
+        <w:rPr>
+          <w:sz w:val="22"/>
+          <w:szCs w:val="22"/>
+        </w:rPr>
+        <w:t xml:space="preserve">et d’amélioration </w:t>
+      </w:r>
+      <w:r>
+        <w:rPr>
+          <w:sz w:val="22"/>
+          <w:szCs w:val="22"/>
+        </w:rPr>
+        <w:t>limités</w:t>
+      </w:r>
+      <w:r>
+        <w:rPr>
+          <w:sz w:val="22"/>
+          <w:szCs w:val="22"/>
+        </w:rPr>
+        <w:t> : le code employé pour l’identification des utilisateurs a été à peine adapté. En effet, dans le cadre d’une optimisation du temps, il m’a semblé pertinent de faire confiance à un code développé par des experts et éprouvé par des milliers de développeurs.</w:t>
+      </w:r>
+    </w:p>
+    <w:p>
+      <w:pPr>
+        <w:spacing w:before="120" w:after="120" w:line="276" w:lineRule="auto"/>
+        <w:jc w:val="both"/>
+        <w:rPr>
+          <w:sz w:val="22"/>
+          <w:szCs w:val="22"/>
+        </w:rPr>
+      </w:pPr>
+      <w:r>
+        <w:rPr>
+          <w:sz w:val="22"/>
+          <w:szCs w:val="22"/>
+        </w:rPr>
+        <w:t xml:space="preserve">L’effort de test a donc porté sur </w:t>
+      </w:r>
+      <w:proofErr w:type="spellStart"/>
+      <w:r>
+        <w:rPr>
+          <w:sz w:val="22"/>
+          <w:szCs w:val="22"/>
+        </w:rPr>
+        <w:t>l’app</w:t>
+      </w:r>
+      <w:proofErr w:type="spellEnd"/>
+      <w:r>
+        <w:rPr>
+          <w:sz w:val="22"/>
+          <w:szCs w:val="22"/>
+        </w:rPr>
+        <w:t xml:space="preserve"> </w:t>
+      </w:r>
+      <w:proofErr w:type="spellStart"/>
+      <w:r>
+        <w:rPr>
+          <w:sz w:val="22"/>
+          <w:szCs w:val="22"/>
+        </w:rPr>
+        <w:t>food_items</w:t>
+      </w:r>
+      <w:proofErr w:type="spellEnd"/>
+      <w:r>
+        <w:rPr>
+          <w:sz w:val="22"/>
+          <w:szCs w:val="22"/>
+        </w:rPr>
+        <w:t>, destinée à la gestion des produits alimentaires, depuis leur importation jusqu’à leur mise à disposition de l’utilisateur.</w:t>
       </w:r>
     </w:p>
     <w:p>
@@ -505,7 +631,29 @@
           <w:sz w:val="22"/>
           <w:szCs w:val="22"/>
         </w:rPr>
-        <w:t xml:space="preserve">, sur lequel l’application doit être déployée, autorise un maximum de 10.000 lignes de données. Or les catégories Open Food </w:t>
+        <w:t>, sur lequel l’application doit être déployée, autorise un maximum de 10.000 lignes de données</w:t>
+      </w:r>
+      <w:r>
+        <w:rPr>
+          <w:sz w:val="22"/>
+          <w:szCs w:val="22"/>
+        </w:rPr>
+        <w:t xml:space="preserve"> dans une base PostgreSQL</w:t>
+      </w:r>
+      <w:r>
+        <w:rPr>
+          <w:rStyle w:val="Appelnotedebasdep"/>
+          <w:sz w:val="22"/>
+          <w:szCs w:val="22"/>
+        </w:rPr>
+        <w:footnoteReference w:id="2"/>
+      </w:r>
+      <w:r>
+        <w:rPr>
+          <w:sz w:val="22"/>
+          <w:szCs w:val="22"/>
+        </w:rPr>
+        <w:t xml:space="preserve">. Or les catégories Open Food </w:t>
       </w:r>
       <w:proofErr w:type="spellStart"/>
       <w:r>
@@ -542,7 +690,22 @@
           <w:sz w:val="22"/>
           <w:szCs w:val="22"/>
         </w:rPr>
-        <w:t>Ainsi, plus de lignes sont restées disponibles pour les produits, puisqu’ils sont au cœur de ce projet.</w:t>
+        <w:t xml:space="preserve">Ainsi, plus de lignes </w:t>
+      </w:r>
+      <w:r>
+        <w:rPr>
+          <w:sz w:val="22"/>
+          <w:szCs w:val="22"/>
+        </w:rPr>
+        <w:lastRenderedPageBreak/>
+        <w:t>sont restées disponibles pour les produits, puisqu’ils sont au cœur de ce projet.</w:t>
+      </w:r>
+      <w:r>
+        <w:rPr>
+          <w:sz w:val="22"/>
+          <w:szCs w:val="22"/>
+        </w:rPr>
+        <w:t xml:space="preserve"> Pour garder un échantillon de produits représentatif (près de 3.000), tout en restant sous le plafond de 10.000 lignes, il a été décidé in extremis de ne garder qu’une seule catégorie par produit.</w:t>
       </w:r>
     </w:p>
     <w:p>
@@ -559,7 +722,6 @@
           <w:sz w:val="32"/>
           <w:szCs w:val="32"/>
         </w:rPr>
-        <w:lastRenderedPageBreak/>
         <w:t>DIFFICULTES RENCONTREES</w:t>
       </w:r>
     </w:p>
@@ -1210,6 +1372,30 @@
       <w:proofErr w:type="spellEnd"/>
       <w:r>
         <w:t>, dont le lien est donné en tête de ce document.</w:t>
+      </w:r>
+    </w:p>
+  </w:footnote>
+  <w:footnote w:id="2">
+    <w:p>
+      <w:pPr>
+        <w:pStyle w:val="Notedebasdepage"/>
+      </w:pPr>
+      <w:r>
+        <w:rPr>
+          <w:rStyle w:val="Appelnotedebasdep"/>
+        </w:rPr>
+        <w:footnoteRef/>
+      </w:r>
+      <w:r>
+        <w:t xml:space="preserve"> Il s’agit ici de rester dans la version hobby-</w:t>
+      </w:r>
+      <w:proofErr w:type="spellStart"/>
+      <w:r>
+        <w:t>dev</w:t>
+      </w:r>
+      <w:proofErr w:type="spellEnd"/>
+      <w:r>
+        <w:t>.</w:t>
       </w:r>
     </w:p>
   </w:footnote>

</xml_diff>